<commit_message>
further dev on code 3 example
</commit_message>
<xml_diff>
--- a/code1_madlib/template1.docx
+++ b/code1_madlib/template1.docx
@@ -90,7 +90,7 @@
           <w:iCs/>
           <w:i/>
         </w:rPr>
-        <w:t xml:space="preserve">By: Testing: 1, 2, 3!</w:t>
+        <w:t xml:space="preserve">By: Em</w:t>
       </w:r>
     </w:p>
     <w:p>
@@ -108,7 +108,7 @@
           <w:bCs/>
           <w:b/>
         </w:rPr>
-        <w:t xml:space="preserve">noun1</w:t>
+        <w:t xml:space="preserve">nurse</w:t>
       </w:r>
       <w:r>
         <w:t xml:space="preserve">, threatening everyone by waving yer</w:t>
@@ -121,7 +121,7 @@
           <w:bCs/>
           <w:b/>
         </w:rPr>
-        <w:t xml:space="preserve">adjective1</w:t>
+        <w:t xml:space="preserve">cute</w:t>
       </w:r>
       <w:r>
         <w:t xml:space="preserve"> </w:t>
@@ -137,13 +137,13 @@
           <w:bCs/>
           <w:b/>
         </w:rPr>
-        <w:t xml:space="preserve">verb1</w:t>
-      </w:r>
-      <w:r>
-        <w:t xml:space="preserve"> </w:t>
-      </w:r>
-      <w:r>
-        <w:t xml:space="preserve">like a pirate, ye’ll never be</w:t>
+        <w:t xml:space="preserve">dance</w:t>
+      </w:r>
+      <w:r>
+        <w:t xml:space="preserve"> </w:t>
+      </w:r>
+      <w:r>
+        <w:t xml:space="preserve">like a pirate, ye’ll never be accepted as an authentic</w:t>
       </w:r>
       <w:r>
         <w:t xml:space="preserve"> </w:t>
@@ -153,13 +153,10 @@
           <w:bCs/>
           <w:b/>
         </w:rPr>
-        <w:t xml:space="preserve">adverb1</w:t>
-      </w:r>
-      <w:r>
-        <w:t xml:space="preserve"> </w:t>
-      </w:r>
-      <w:r>
-        <w:t xml:space="preserve">accepted as an authentic</w:t>
+        <w:t xml:space="preserve">belly dancer</w:t>
+      </w:r>
+      <w:r>
+        <w:t xml:space="preserve">. So here’s what ye do: Cleverly work into yer daily conversations</w:t>
       </w:r>
       <w:r>
         <w:t xml:space="preserve"> </w:t>
@@ -169,10 +166,22 @@
           <w:bCs/>
           <w:b/>
         </w:rPr>
-        <w:t xml:space="preserve">noun2</w:t>
-      </w:r>
-      <w:r>
-        <w:t xml:space="preserve">. So here’s what ye do: Cleverly work into yer daily conversations</w:t>
+        <w:t xml:space="preserve">questionable</w:t>
+      </w:r>
+      <w:r>
+        <w:t xml:space="preserve"> </w:t>
+      </w:r>
+      <w:r>
+        <w:t xml:space="preserve">pirate phrases such as</w:t>
+      </w:r>
+      <w:r>
+        <w:t xml:space="preserve"> </w:t>
+      </w:r>
+      <w:r>
+        <w:t xml:space="preserve">“</w:t>
+      </w:r>
+      <w:r>
+        <w:t xml:space="preserve">Ahoy there,</w:t>
       </w:r>
       <w:r>
         <w:t xml:space="preserve"> </w:t>
@@ -182,13 +191,13 @@
           <w:bCs/>
           <w:b/>
         </w:rPr>
-        <w:t xml:space="preserve">adjective2</w:t>
-      </w:r>
-      <w:r>
-        <w:t xml:space="preserve"> </w:t>
-      </w:r>
-      <w:r>
-        <w:t xml:space="preserve">pirate phrases such as</w:t>
+        <w:t xml:space="preserve">teddy bears</w:t>
+      </w:r>
+      <w:r>
+        <w:t xml:space="preserve">,</w:t>
+      </w:r>
+      <w:r>
+        <w:t xml:space="preserve">”</w:t>
       </w:r>
       <w:r>
         <w:t xml:space="preserve"> </w:t>
@@ -197,7 +206,7 @@
         <w:t xml:space="preserve">“</w:t>
       </w:r>
       <w:r>
-        <w:t xml:space="preserve">Ahoy there,</w:t>
+        <w:t xml:space="preserve">Avast, ye</w:t>
       </w:r>
       <w:r>
         <w:t xml:space="preserve"> </w:t>
@@ -207,7 +216,7 @@
           <w:bCs/>
           <w:b/>
         </w:rPr>
-        <w:t xml:space="preserve">plural_noun1</w:t>
+        <w:t xml:space="preserve">scrunchies</w:t>
       </w:r>
       <w:r>
         <w:t xml:space="preserve">,</w:t>
@@ -219,10 +228,16 @@
         <w:t xml:space="preserve"> </w:t>
       </w:r>
       <w:r>
+        <w:t xml:space="preserve">and</w:t>
+      </w:r>
+      <w:r>
+        <w:t xml:space="preserve"> </w:t>
+      </w:r>
+      <w:r>
         <w:t xml:space="preserve">“</w:t>
       </w:r>
       <w:r>
-        <w:t xml:space="preserve">Avast, ye</w:t>
+        <w:t xml:space="preserve">Shiver me</w:t>
       </w:r>
       <w:r>
         <w:t xml:space="preserve"> </w:t>
@@ -232,28 +247,71 @@
           <w:bCs/>
           <w:b/>
         </w:rPr>
-        <w:t xml:space="preserve">plural_noun2</w:t>
+        <w:t xml:space="preserve">camp fires</w:t>
+      </w:r>
+      <w:r>
+        <w:t xml:space="preserve">.</w:t>
+      </w:r>
+      <w:r>
+        <w:t xml:space="preserve">”</w:t>
+      </w:r>
+      <w:r>
+        <w:t xml:space="preserve"> </w:t>
+      </w:r>
+      <w:r>
+        <w:t xml:space="preserve">Remember to drop all yer</w:t>
+      </w:r>
+      <w:r>
+        <w:t xml:space="preserve"> </w:t>
+      </w:r>
+      <w:r>
+        <w:rPr>
+          <w:iCs/>
+          <w:i/>
+        </w:rPr>
+        <w:t xml:space="preserve">g</w:t>
+      </w:r>
+      <w:r>
+        <w:t xml:space="preserve">s when ye say such words as</w:t>
+      </w:r>
+      <w:r>
+        <w:t xml:space="preserve"> </w:t>
+      </w:r>
+      <w:r>
+        <w:rPr>
+          <w:iCs/>
+          <w:i/>
+        </w:rPr>
+        <w:t xml:space="preserve">sailin’</w:t>
       </w:r>
       <w:r>
         <w:t xml:space="preserve">,</w:t>
       </w:r>
       <w:r>
-        <w:t xml:space="preserve">”</w:t>
-      </w:r>
-      <w:r>
-        <w:t xml:space="preserve"> </w:t>
-      </w:r>
-      <w:r>
-        <w:t xml:space="preserve">and</w:t>
-      </w:r>
-      <w:r>
-        <w:t xml:space="preserve"> </w:t>
-      </w:r>
-      <w:r>
-        <w:t xml:space="preserve">“</w:t>
-      </w:r>
-      <w:r>
-        <w:t xml:space="preserve">Shiver me</w:t>
+        <w:t xml:space="preserve"> </w:t>
+      </w:r>
+      <w:r>
+        <w:rPr>
+          <w:iCs/>
+          <w:i/>
+        </w:rPr>
+        <w:t xml:space="preserve">spittin’</w:t>
+      </w:r>
+      <w:r>
+        <w:t xml:space="preserve">, and</w:t>
+      </w:r>
+      <w:r>
+        <w:t xml:space="preserve"> </w:t>
+      </w:r>
+      <w:r>
+        <w:rPr>
+          <w:iCs/>
+          <w:i/>
+        </w:rPr>
+        <w:t xml:space="preserve">fightin’</w:t>
+      </w:r>
+      <w:r>
+        <w:t xml:space="preserve">. This will give ye a/an</w:t>
       </w:r>
       <w:r>
         <w:t xml:space="preserve"> </w:t>
@@ -263,71 +321,13 @@
           <w:bCs/>
           <w:b/>
         </w:rPr>
-        <w:t xml:space="preserve">plural_noun3</w:t>
-      </w:r>
-      <w:r>
-        <w:t xml:space="preserve">.</w:t>
-      </w:r>
-      <w:r>
-        <w:t xml:space="preserve">”</w:t>
-      </w:r>
-      <w:r>
-        <w:t xml:space="preserve"> </w:t>
-      </w:r>
-      <w:r>
-        <w:t xml:space="preserve">Remember to drop all yer</w:t>
-      </w:r>
-      <w:r>
-        <w:t xml:space="preserve"> </w:t>
-      </w:r>
-      <w:r>
-        <w:rPr>
-          <w:iCs/>
-          <w:i/>
-        </w:rPr>
-        <w:t xml:space="preserve">g</w:t>
-      </w:r>
-      <w:r>
-        <w:t xml:space="preserve">s when ye say such words as</w:t>
-      </w:r>
-      <w:r>
-        <w:t xml:space="preserve"> </w:t>
-      </w:r>
-      <w:r>
-        <w:rPr>
-          <w:iCs/>
-          <w:i/>
-        </w:rPr>
-        <w:t xml:space="preserve">sailin’</w:t>
-      </w:r>
-      <w:r>
-        <w:t xml:space="preserve">,</w:t>
-      </w:r>
-      <w:r>
-        <w:t xml:space="preserve"> </w:t>
-      </w:r>
-      <w:r>
-        <w:rPr>
-          <w:iCs/>
-          <w:i/>
-        </w:rPr>
-        <w:t xml:space="preserve">spittin’</w:t>
-      </w:r>
-      <w:r>
-        <w:t xml:space="preserve">, and</w:t>
-      </w:r>
-      <w:r>
-        <w:t xml:space="preserve"> </w:t>
-      </w:r>
-      <w:r>
-        <w:rPr>
-          <w:iCs/>
-          <w:i/>
-        </w:rPr>
-        <w:t xml:space="preserve">fightin’</w:t>
-      </w:r>
-      <w:r>
-        <w:t xml:space="preserve">. This will give ye a/an</w:t>
+        <w:t xml:space="preserve">elbow</w:t>
+      </w:r>
+      <w:r>
+        <w:t xml:space="preserve"> </w:t>
+      </w:r>
+      <w:r>
+        <w:t xml:space="preserve">start to bein’ recognized as a swashbucklin’</w:t>
       </w:r>
       <w:r>
         <w:t xml:space="preserve"> </w:t>
@@ -337,13 +337,10 @@
           <w:bCs/>
           <w:b/>
         </w:rPr>
-        <w:t xml:space="preserve">part_of_the_body1</w:t>
-      </w:r>
-      <w:r>
-        <w:t xml:space="preserve"> </w:t>
-      </w:r>
-      <w:r>
-        <w:t xml:space="preserve">start to bein’ recognized as a swashbucklin’</w:t>
+        <w:t xml:space="preserve">pinky toe</w:t>
+      </w:r>
+      <w:r>
+        <w:t xml:space="preserve">. Once ye have the lingo down pat, it helps to wear a three-cornered</w:t>
       </w:r>
       <w:r>
         <w:t xml:space="preserve"> </w:t>
@@ -353,10 +350,13 @@
           <w:bCs/>
           <w:b/>
         </w:rPr>
-        <w:t xml:space="preserve">noun3</w:t>
-      </w:r>
-      <w:r>
-        <w:t xml:space="preserve">. Once ye have the lingo down pat, it helps to wear a three-cornered</w:t>
+        <w:t xml:space="preserve">post card</w:t>
+      </w:r>
+      <w:r>
+        <w:t xml:space="preserve"> </w:t>
+      </w:r>
+      <w:r>
+        <w:t xml:space="preserve">on yer head, stash a/an</w:t>
       </w:r>
       <w:r>
         <w:t xml:space="preserve"> </w:t>
@@ -366,13 +366,13 @@
           <w:bCs/>
           <w:b/>
         </w:rPr>
-        <w:t xml:space="preserve">noun4</w:t>
-      </w:r>
-      <w:r>
-        <w:t xml:space="preserve"> </w:t>
-      </w:r>
-      <w:r>
-        <w:t xml:space="preserve">on yer head, stash a/an</w:t>
+        <w:t xml:space="preserve">favorite pencil</w:t>
+      </w:r>
+      <w:r>
+        <w:t xml:space="preserve"> </w:t>
+      </w:r>
+      <w:r>
+        <w:t xml:space="preserve">in yer pants, and keep a/an</w:t>
       </w:r>
       <w:r>
         <w:t xml:space="preserve"> </w:t>
@@ -382,13 +382,13 @@
           <w:bCs/>
           <w:b/>
         </w:rPr>
-        <w:t xml:space="preserve">noun5</w:t>
-      </w:r>
-      <w:r>
-        <w:t xml:space="preserve"> </w:t>
-      </w:r>
-      <w:r>
-        <w:t xml:space="preserve">in yer pants, and keep a/an</w:t>
+        <w:t xml:space="preserve">daffodil</w:t>
+      </w:r>
+      <w:r>
+        <w:t xml:space="preserve"> </w:t>
+      </w:r>
+      <w:r>
+        <w:t xml:space="preserve">perched atop yer</w:t>
       </w:r>
       <w:r>
         <w:t xml:space="preserve"> </w:t>
@@ -398,23 +398,7 @@
           <w:bCs/>
           <w:b/>
         </w:rPr>
-        <w:t xml:space="preserve">noun6</w:t>
-      </w:r>
-      <w:r>
-        <w:t xml:space="preserve"> </w:t>
-      </w:r>
-      <w:r>
-        <w:t xml:space="preserve">perched atop yer</w:t>
-      </w:r>
-      <w:r>
-        <w:t xml:space="preserve"> </w:t>
-      </w:r>
-      <w:r>
-        <w:rPr>
-          <w:bCs/>
-          <w:b/>
-        </w:rPr>
-        <w:t xml:space="preserve">part_of_the_body2</w:t>
+        <w:t xml:space="preserve">nostril</w:t>
       </w:r>
       <w:r>
         <w:t xml:space="preserve">. Aye, now yer be a real pirate!</w:t>

</xml_diff>